<commit_message>
Fetching a transcript finally working
</commit_message>
<xml_diff>
--- a/assets/logos/logo_making.docx
+++ b/assets/logos/logo_making.docx
@@ -1288,8 +1288,8 @@
           <w:noProof/>
         </w:rPr>
         <w:drawing>
-          <wp:inline distT="0" distB="0" distL="0" distR="0" wp14:anchorId="28465E84" wp14:editId="45146403">
-            <wp:extent cx="4372707" cy="1377840"/>
+          <wp:inline distT="0" distB="0" distL="0" distR="0" wp14:anchorId="28465E84" wp14:editId="62014BE8">
+            <wp:extent cx="3837643" cy="1377315"/>
             <wp:effectExtent l="0" t="0" r="0" b="0"/>
             <wp:docPr id="1729606291" name="Graphic 2"/>
             <wp:cNvGraphicFramePr>
@@ -1313,13 +1313,13 @@
                         </a:ext>
                       </a:extLst>
                     </a:blip>
-                    <a:srcRect l="95" t="16554" r="2095" b="6022"/>
+                    <a:srcRect l="12031" t="16554" r="2094" b="6022"/>
                     <a:stretch/>
                   </pic:blipFill>
                   <pic:spPr bwMode="auto">
                     <a:xfrm>
                       <a:off x="0" y="0"/>
-                      <a:ext cx="4402988" cy="1387381"/>
+                      <a:ext cx="3865690" cy="1387381"/>
                     </a:xfrm>
                     <a:prstGeom prst="rect">
                       <a:avLst/>

</xml_diff>

<commit_message>
new fetch method, updated UI, working on results of a search
</commit_message>
<xml_diff>
--- a/assets/logos/logo_making.docx
+++ b/assets/logos/logo_making.docx
@@ -11,8 +11,8 @@
           <w:outline/>
           <w:noProof/>
           <w:color w:val="C00000"/>
-          <w:sz w:val="200"/>
-          <w:szCs w:val="200"/>
+          <w:sz w:val="180"/>
+          <w:szCs w:val="180"/>
           <w:lang w:val="en-AU"/>
           <w14:shadow w14:blurRad="0" w14:dist="38100" w14:dir="2700000" w14:sx="100000" w14:sy="100000" w14:kx="0" w14:ky="0" w14:algn="tl">
             <w14:schemeClr w14:val="accent2"/>
@@ -119,6 +119,96 @@
       <w:pPr>
         <w:jc w:val="center"/>
         <w:rPr>
+          <w:rFonts w:ascii="Baguet Script" w:hAnsi="Baguet Script" w:cs="Apple Chancery"/>
+          <w:b/>
+          <w:outline/>
+          <w:noProof/>
+          <w:color w:val="C00000"/>
+          <w:sz w:val="180"/>
+          <w:szCs w:val="180"/>
+          <w:lang w:val="en-AU"/>
+          <w14:shadow w14:blurRad="0" w14:dist="38100" w14:dir="2700000" w14:sx="100000" w14:sy="100000" w14:kx="0" w14:ky="0" w14:algn="tl">
+            <w14:schemeClr w14:val="accent2"/>
+          </w14:shadow>
+          <w14:textOutline w14:w="6604" w14:cap="flat" w14:cmpd="sng" w14:algn="ctr">
+            <w14:solidFill>
+              <w14:srgbClr w14:val="C00000"/>
+            </w14:solidFill>
+            <w14:prstDash w14:val="solid"/>
+            <w14:round/>
+          </w14:textOutline>
+          <w14:textFill>
+            <w14:solidFill>
+              <w14:srgbClr w14:val="FFFFFF"/>
+            </w14:solidFill>
+          </w14:textFill>
+        </w:rPr>
+      </w:pPr>
+    </w:p>
+    <w:p>
+      <w:pPr>
+        <w:jc w:val="center"/>
+        <w:rPr>
+          <w:rFonts w:ascii="Baguet Script" w:hAnsi="Baguet Script" w:cs="Apple Chancery"/>
+          <w:b/>
+          <w:outline/>
+          <w:noProof/>
+          <w:color w:val="C00000"/>
+          <w:sz w:val="180"/>
+          <w:szCs w:val="180"/>
+          <w:lang w:val="en-AU"/>
+          <w14:shadow w14:blurRad="0" w14:dist="38100" w14:dir="2700000" w14:sx="100000" w14:sy="100000" w14:kx="0" w14:ky="0" w14:algn="tl">
+            <w14:schemeClr w14:val="accent2"/>
+          </w14:shadow>
+          <w14:textOutline w14:w="6604" w14:cap="flat" w14:cmpd="sng" w14:algn="ctr">
+            <w14:solidFill>
+              <w14:srgbClr w14:val="C00000"/>
+            </w14:solidFill>
+            <w14:prstDash w14:val="solid"/>
+            <w14:round/>
+          </w14:textOutline>
+          <w14:textFill>
+            <w14:solidFill>
+              <w14:srgbClr w14:val="FFFFFF"/>
+            </w14:solidFill>
+          </w14:textFill>
+        </w:rPr>
+      </w:pPr>
+    </w:p>
+    <w:p>
+      <w:pPr>
+        <w:jc w:val="center"/>
+        <w:rPr>
+          <w:rFonts w:ascii="Baguet Script" w:hAnsi="Baguet Script" w:cs="Apple Chancery"/>
+          <w:b/>
+          <w:outline/>
+          <w:noProof/>
+          <w:color w:val="C00000"/>
+          <w:sz w:val="200"/>
+          <w:szCs w:val="200"/>
+          <w:lang w:val="en-AU"/>
+          <w14:shadow w14:blurRad="0" w14:dist="38100" w14:dir="2700000" w14:sx="100000" w14:sy="100000" w14:kx="0" w14:ky="0" w14:algn="tl">
+            <w14:schemeClr w14:val="accent2"/>
+          </w14:shadow>
+          <w14:textOutline w14:w="6604" w14:cap="flat" w14:cmpd="sng" w14:algn="ctr">
+            <w14:solidFill>
+              <w14:srgbClr w14:val="C00000"/>
+            </w14:solidFill>
+            <w14:prstDash w14:val="solid"/>
+            <w14:round/>
+          </w14:textOutline>
+          <w14:textFill>
+            <w14:solidFill>
+              <w14:srgbClr w14:val="FFFFFF"/>
+            </w14:solidFill>
+          </w14:textFill>
+        </w:rPr>
+      </w:pPr>
+    </w:p>
+    <w:p>
+      <w:pPr>
+        <w:jc w:val="center"/>
+        <w:rPr>
           <w:b/>
           <w:noProof/>
           <w:color w:val="C00000"/>
@@ -148,7 +238,7 @@
         <mc:AlternateContent>
           <mc:Choice Requires="wpg">
             <w:drawing>
-              <wp:anchor distT="0" distB="0" distL="114300" distR="114300" simplePos="0" relativeHeight="251658240" behindDoc="0" locked="0" layoutInCell="1" allowOverlap="1" wp14:anchorId="4361D19E" wp14:editId="0E35FDDC">
+              <wp:anchor distT="0" distB="0" distL="114300" distR="114300" simplePos="0" relativeHeight="251655168" behindDoc="0" locked="0" layoutInCell="1" allowOverlap="1" wp14:anchorId="4361D19E" wp14:editId="0A5C8137">
                 <wp:simplePos x="0" y="0"/>
                 <wp:positionH relativeFrom="column">
                   <wp:posOffset>2533135</wp:posOffset>
@@ -310,7 +400,7 @@
           </mc:Choice>
           <mc:Fallback>
             <w:pict>
-              <v:group w14:anchorId="4361D19E" id="Group 3" o:spid="_x0000_s1026" style="position:absolute;left:0;text-align:left;margin-left:199.45pt;margin-top:57.5pt;width:128.9pt;height:167.35pt;z-index:251658240" coordsize="16367,21253" o:gfxdata="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">
+              <v:group w14:anchorId="4361D19E" id="Group 3" o:spid="_x0000_s1026" style="position:absolute;left:0;text-align:left;margin-left:199.45pt;margin-top:57.5pt;width:128.9pt;height:167.35pt;z-index:251655168" coordsize="16367,21253" o:gfxdata="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">
                 <v:roundrect id="Rounded Rectangle 2" o:spid="_x0000_s1027" style="position:absolute;left:1994;top:5207;width:14373;height:14700;visibility:visible;mso-wrap-style:square;v-text-anchor:middle" arcsize="10923f" o:gfxdata="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" fillcolor="#4472c4" strokecolor="#4472c4 [3204]" strokeweight="10pt">
                   <v:stroke joinstyle="miter"/>
                 </v:roundrect>
@@ -530,7 +620,7 @@
         <mc:AlternateContent>
           <mc:Choice Requires="wps">
             <w:drawing>
-              <wp:anchor distT="0" distB="0" distL="114300" distR="114300" simplePos="0" relativeHeight="251646976" behindDoc="0" locked="0" layoutInCell="1" allowOverlap="1" wp14:anchorId="7A6BCDCD" wp14:editId="5DCCA07F">
+              <wp:anchor distT="0" distB="0" distL="114300" distR="114300" simplePos="0" relativeHeight="251643904" behindDoc="0" locked="0" layoutInCell="1" allowOverlap="1" wp14:anchorId="7A6BCDCD" wp14:editId="1E99B90A">
                 <wp:simplePos x="0" y="0"/>
                 <wp:positionH relativeFrom="column">
                   <wp:posOffset>0</wp:posOffset>
@@ -579,7 +669,7 @@
           </mc:Choice>
           <mc:Fallback>
             <w:pict>
-              <v:shape w14:anchorId="7A6BCDCD" id="Text Box 1" o:spid="_x0000_s1029" type="#_x0000_t202" style="position:absolute;left:0;text-align:left;margin-left:0;margin-top:0;width:2in;height:2in;z-index:251646976;visibility:visible;mso-wrap-style:none;mso-wrap-distance-left:9pt;mso-wrap-distance-top:0;mso-wrap-distance-right:9pt;mso-wrap-distance-bottom:0;mso-position-horizontal:absolute;mso-position-horizontal-relative:text;mso-position-vertical:absolute;mso-position-vertical-relative:text;v-text-anchor:top" o:gfxdata="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" filled="f" stroked="f">
+              <v:shape w14:anchorId="7A6BCDCD" id="Text Box 1" o:spid="_x0000_s1029" type="#_x0000_t202" style="position:absolute;left:0;text-align:left;margin-left:0;margin-top:0;width:2in;height:2in;z-index:251643904;visibility:visible;mso-wrap-style:none;mso-wrap-distance-left:9pt;mso-wrap-distance-top:0;mso-wrap-distance-right:9pt;mso-wrap-distance-bottom:0;mso-position-horizontal:absolute;mso-position-horizontal-relative:text;mso-position-vertical:absolute;mso-position-vertical-relative:text;v-text-anchor:top" o:gfxdata="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" filled="f" stroked="f">
                 <v:textbox style="mso-fit-shape-to-text:t">
                   <w:txbxContent>
                     <w:p/>
@@ -633,7 +723,7 @@
         <mc:AlternateContent>
           <mc:Choice Requires="wps">
             <w:drawing>
-              <wp:anchor distT="0" distB="0" distL="114300" distR="114300" simplePos="0" relativeHeight="251643904" behindDoc="0" locked="0" layoutInCell="1" allowOverlap="1" wp14:anchorId="776EE2A8" wp14:editId="376D8DB1">
+              <wp:anchor distT="0" distB="0" distL="114300" distR="114300" simplePos="0" relativeHeight="251640832" behindDoc="0" locked="0" layoutInCell="1" allowOverlap="1" wp14:anchorId="776EE2A8" wp14:editId="11959C6B">
                 <wp:simplePos x="0" y="0"/>
                 <wp:positionH relativeFrom="column">
                   <wp:posOffset>3651944</wp:posOffset>
@@ -695,7 +785,7 @@
           </mc:Choice>
           <mc:Fallback>
             <w:pict>
-              <v:roundrect w14:anchorId="77E58992" id="Rounded Rectangle 2" o:spid="_x0000_s1026" style="position:absolute;margin-left:287.55pt;margin-top:100.3pt;width:113.15pt;height:115.75pt;z-index:251643904;visibility:visible;mso-wrap-style:square;mso-wrap-distance-left:9pt;mso-wrap-distance-top:0;mso-wrap-distance-right:9pt;mso-wrap-distance-bottom:0;mso-position-horizontal:absolute;mso-position-horizontal-relative:text;mso-position-vertical:absolute;mso-position-vertical-relative:text;v-text-anchor:middle" arcsize="10923f" o:gfxdata="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" filled="f" strokecolor="#c00000" strokeweight="10pt">
+              <v:roundrect w14:anchorId="39361290" id="Rounded Rectangle 2" o:spid="_x0000_s1026" style="position:absolute;margin-left:287.55pt;margin-top:100.3pt;width:113.15pt;height:115.75pt;z-index:251640832;visibility:visible;mso-wrap-style:square;mso-wrap-distance-left:9pt;mso-wrap-distance-top:0;mso-wrap-distance-right:9pt;mso-wrap-distance-bottom:0;mso-position-horizontal:absolute;mso-position-horizontal-relative:text;mso-position-vertical:absolute;mso-position-vertical-relative:text;v-text-anchor:middle" arcsize="10923f" o:gfxdata="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" filled="f" strokecolor="#c00000" strokeweight="10pt">
                 <v:stroke joinstyle="miter"/>
               </v:roundrect>
             </w:pict>
@@ -737,7 +827,7 @@
           <w:noProof/>
         </w:rPr>
         <w:drawing>
-          <wp:anchor distT="0" distB="0" distL="114300" distR="114300" simplePos="0" relativeHeight="251644928" behindDoc="0" locked="0" layoutInCell="1" allowOverlap="1" wp14:anchorId="6FC18197" wp14:editId="00E190AD">
+          <wp:anchor distT="0" distB="0" distL="114300" distR="114300" simplePos="0" relativeHeight="251641856" behindDoc="0" locked="0" layoutInCell="1" allowOverlap="1" wp14:anchorId="6FC18197" wp14:editId="339E6FB1">
             <wp:simplePos x="0" y="0"/>
             <wp:positionH relativeFrom="column">
               <wp:posOffset>3719073</wp:posOffset>
@@ -802,7 +892,7 @@
         <mc:AlternateContent>
           <mc:Choice Requires="wps">
             <w:drawing>
-              <wp:anchor distT="0" distB="0" distL="114300" distR="114300" simplePos="0" relativeHeight="251645952" behindDoc="0" locked="0" layoutInCell="1" allowOverlap="1" wp14:anchorId="6E4CA331" wp14:editId="6877FA5D">
+              <wp:anchor distT="0" distB="0" distL="114300" distR="114300" simplePos="0" relativeHeight="251642880" behindDoc="0" locked="0" layoutInCell="1" allowOverlap="1" wp14:anchorId="6E4CA331" wp14:editId="602FA354">
                 <wp:simplePos x="0" y="0"/>
                 <wp:positionH relativeFrom="column">
                   <wp:posOffset>0</wp:posOffset>
@@ -851,7 +941,7 @@
           </mc:Choice>
           <mc:Fallback>
             <w:pict>
-              <v:shape w14:anchorId="6E4CA331" id="_x0000_s1030" type="#_x0000_t202" style="position:absolute;margin-left:0;margin-top:0;width:2in;height:2in;z-index:251645952;visibility:visible;mso-wrap-style:none;mso-wrap-distance-left:9pt;mso-wrap-distance-top:0;mso-wrap-distance-right:9pt;mso-wrap-distance-bottom:0;mso-position-horizontal:absolute;mso-position-horizontal-relative:text;mso-position-vertical:absolute;mso-position-vertical-relative:text;v-text-anchor:top" o:gfxdata="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" filled="f" stroked="f">
+              <v:shape w14:anchorId="6E4CA331" id="_x0000_s1030" type="#_x0000_t202" style="position:absolute;margin-left:0;margin-top:0;width:2in;height:2in;z-index:251642880;visibility:visible;mso-wrap-style:none;mso-wrap-distance-left:9pt;mso-wrap-distance-top:0;mso-wrap-distance-right:9pt;mso-wrap-distance-bottom:0;mso-position-horizontal:absolute;mso-position-horizontal-relative:text;mso-position-vertical:absolute;mso-position-vertical-relative:text;v-text-anchor:top" o:gfxdata="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" filled="f" stroked="f">
                 <v:textbox style="mso-fit-shape-to-text:t">
                   <w:txbxContent>
                     <w:p/>
@@ -869,7 +959,7 @@
         <mc:AlternateContent>
           <mc:Choice Requires="wps">
             <w:drawing>
-              <wp:anchor distT="0" distB="0" distL="114300" distR="114300" simplePos="0" relativeHeight="251642880" behindDoc="0" locked="0" layoutInCell="1" allowOverlap="1" wp14:anchorId="2AF8D90F" wp14:editId="57C18DE6">
+              <wp:anchor distT="0" distB="0" distL="114300" distR="114300" simplePos="0" relativeHeight="251639808" behindDoc="0" locked="0" layoutInCell="1" allowOverlap="1" wp14:anchorId="2AF8D90F" wp14:editId="78CDFDFC">
                 <wp:simplePos x="0" y="0"/>
                 <wp:positionH relativeFrom="column">
                   <wp:posOffset>1027707</wp:posOffset>
@@ -937,7 +1027,7 @@
           </mc:Choice>
           <mc:Fallback>
             <w:pict>
-              <v:roundrect w14:anchorId="44A3B001" id="Rounded Rectangle 2" o:spid="_x0000_s1026" style="position:absolute;margin-left:80.9pt;margin-top:37pt;width:139.85pt;height:126.35pt;z-index:251642880;visibility:visible;mso-wrap-style:square;mso-width-percent:0;mso-height-percent:0;mso-wrap-distance-left:9pt;mso-wrap-distance-top:0;mso-wrap-distance-right:9pt;mso-wrap-distance-bottom:0;mso-position-horizontal:absolute;mso-position-horizontal-relative:text;mso-position-vertical:absolute;mso-position-vertical-relative:text;mso-width-percent:0;mso-height-percent:0;mso-width-relative:margin;mso-height-relative:margin;v-text-anchor:middle" arcsize="10923f" o:gfxdata="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" fillcolor="#c00000" stroked="f" strokeweight="1pt">
+              <v:roundrect w14:anchorId="0817D2EE" id="Rounded Rectangle 2" o:spid="_x0000_s1026" style="position:absolute;margin-left:80.9pt;margin-top:37pt;width:139.85pt;height:126.35pt;z-index:251639808;visibility:visible;mso-wrap-style:square;mso-width-percent:0;mso-height-percent:0;mso-wrap-distance-left:9pt;mso-wrap-distance-top:0;mso-wrap-distance-right:9pt;mso-wrap-distance-bottom:0;mso-position-horizontal:absolute;mso-position-horizontal-relative:text;mso-position-vertical:absolute;mso-position-vertical-relative:text;mso-width-percent:0;mso-height-percent:0;mso-width-relative:margin;mso-height-relative:margin;v-text-anchor:middle" arcsize="10923f" o:gfxdata="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" fillcolor="#c00000" stroked="f" strokeweight="1pt">
                 <v:stroke joinstyle="miter"/>
               </v:roundrect>
             </w:pict>
@@ -969,7 +1059,7 @@
         <mc:AlternateContent>
           <mc:Choice Requires="wpg">
             <w:drawing>
-              <wp:anchor distT="0" distB="0" distL="114300" distR="114300" simplePos="0" relativeHeight="251663360" behindDoc="0" locked="0" layoutInCell="1" allowOverlap="1" wp14:anchorId="416DCD81" wp14:editId="4AF785E3">
+              <wp:anchor distT="0" distB="0" distL="114300" distR="114300" simplePos="0" relativeHeight="251660288" behindDoc="0" locked="0" layoutInCell="1" allowOverlap="1" wp14:anchorId="416DCD81" wp14:editId="19D5C086">
                 <wp:simplePos x="0" y="0"/>
                 <wp:positionH relativeFrom="column">
                   <wp:posOffset>187068</wp:posOffset>
@@ -1146,7 +1236,7 @@
           </mc:Choice>
           <mc:Fallback>
             <w:pict>
-              <v:group w14:anchorId="416DCD81" id="Group 1" o:spid="_x0000_s1031" style="position:absolute;margin-left:14.75pt;margin-top:2.5pt;width:520.4pt;height:209.15pt;z-index:251663360;mso-width-relative:margin" coordorigin="4094,2224" coordsize="66091,26567" o:gfxdata="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">
+              <v:group w14:anchorId="416DCD81" id="Group 1" o:spid="_x0000_s1031" style="position:absolute;margin-left:14.75pt;margin-top:2.5pt;width:520.4pt;height:209.15pt;z-index:251660288;mso-width-relative:margin" coordorigin="4094,2224" coordsize="66091,26567" o:gfxdata="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">
                 <v:roundrect id="Rounded Rectangle 2" o:spid="_x0000_s1032" style="position:absolute;left:4094;top:7307;width:64115;height:19260;visibility:visible;mso-wrap-style:square;v-text-anchor:middle" arcsize="10923f" o:gfxdata="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" fillcolor="#4472c4" strokecolor="#4472c4 [3204]" strokeweight="10pt">
                   <v:stroke joinstyle="miter"/>
                 </v:roundrect>
@@ -1355,7 +1445,6 @@
       </w:pPr>
       <w:r>
         <w:tab/>
-        <w:t>c</w:t>
       </w:r>
     </w:p>
     <w:sectPr>

</xml_diff>